<commit_message>
add mock data for testing
</commit_message>
<xml_diff>
--- a/筆記10_商品列表數據渲染實現.docx
+++ b/筆記10_商品列表數據渲染實現.docx
@@ -160,9 +160,6 @@
           <w:numId w:val="2"/>
         </w:numPr>
         <w:ind w:leftChars="0"/>
-        <w:rPr>
-          <w:rFonts w:hint="eastAsia"/>
-        </w:rPr>
       </w:pPr>
       <w:r>
         <w:rPr>
@@ -211,9 +208,116 @@
           <w:rFonts w:hint="eastAsia"/>
         </w:rPr>
         <w:t>!</w:t>
+      </w:r>
+      <w:r>
+        <w:rPr>
+          <w:rFonts w:hint="eastAsia"/>
+        </w:rPr>
+        <w:t xml:space="preserve"> (</w:t>
+      </w:r>
+      <w:r>
+        <w:rPr>
+          <w:rFonts w:hint="eastAsia"/>
+        </w:rPr>
+        <w:t>為了預先模擬</w:t>
+      </w:r>
+      <w:r>
+        <w:rPr>
+          <w:rFonts w:hint="eastAsia"/>
+        </w:rPr>
+        <w:t>mock</w:t>
+      </w:r>
+      <w:r>
+        <w:rPr>
+          <w:rFonts w:hint="eastAsia"/>
+        </w:rPr>
+        <w:t>數據</w:t>
+      </w:r>
+      <w:r>
+        <w:rPr>
+          <w:rFonts w:hint="eastAsia"/>
+        </w:rPr>
+        <w:t>):</w:t>
+      </w:r>
+    </w:p>
+    <w:p>
+      <w:pPr>
+        <w:pStyle w:val="a3"/>
+        <w:ind w:leftChars="0" w:left="360"/>
+        <w:rPr>
+          <w:rFonts w:hint="eastAsia"/>
+        </w:rPr>
+      </w:pPr>
+      <w:r>
+        <w:rPr>
+          <w:rFonts w:hint="eastAsia"/>
+          <w:noProof/>
+        </w:rPr>
+        <w:lastRenderedPageBreak/>
+        <w:drawing>
+          <wp:inline distT="0" distB="0" distL="0" distR="0" wp14:anchorId="3F0EB67E" wp14:editId="26585192">
+            <wp:extent cx="5270500" cy="3752215"/>
+            <wp:effectExtent l="0" t="0" r="6350" b="635"/>
+            <wp:docPr id="3" name="圖片 3"/>
+            <wp:cNvGraphicFramePr>
+              <a:graphicFrameLocks xmlns:a="http://schemas.openxmlformats.org/drawingml/2006/main" noChangeAspect="1"/>
+            </wp:cNvGraphicFramePr>
+            <a:graphic xmlns:a="http://schemas.openxmlformats.org/drawingml/2006/main">
+              <a:graphicData uri="http://schemas.openxmlformats.org/drawingml/2006/picture">
+                <pic:pic xmlns:pic="http://schemas.openxmlformats.org/drawingml/2006/picture">
+                  <pic:nvPicPr>
+                    <pic:cNvPr id="0" name="Picture 2"/>
+                    <pic:cNvPicPr>
+                      <a:picLocks noChangeAspect="1" noChangeArrowheads="1"/>
+                    </pic:cNvPicPr>
+                  </pic:nvPicPr>
+                  <pic:blipFill>
+                    <a:blip r:embed="rId6" cstate="print">
+                      <a:extLst>
+                        <a:ext uri="{28A0092B-C50C-407E-A947-70E740481C1C}">
+                          <a14:useLocalDpi xmlns:a14="http://schemas.microsoft.com/office/drawing/2010/main" val="0"/>
+                        </a:ext>
+                      </a:extLst>
+                    </a:blip>
+                    <a:srcRect/>
+                    <a:stretch>
+                      <a:fillRect/>
+                    </a:stretch>
+                  </pic:blipFill>
+                  <pic:spPr bwMode="auto">
+                    <a:xfrm>
+                      <a:off x="0" y="0"/>
+                      <a:ext cx="5270500" cy="3752215"/>
+                    </a:xfrm>
+                    <a:prstGeom prst="rect">
+                      <a:avLst/>
+                    </a:prstGeom>
+                    <a:noFill/>
+                    <a:ln>
+                      <a:noFill/>
+                    </a:ln>
+                  </pic:spPr>
+                </pic:pic>
+              </a:graphicData>
+            </a:graphic>
+          </wp:inline>
+        </w:drawing>
       </w:r>
       <w:bookmarkStart w:id="0" w:name="_GoBack"/>
       <w:bookmarkEnd w:id="0"/>
+    </w:p>
+    <w:p>
+      <w:pPr>
+        <w:pStyle w:val="a3"/>
+        <w:numPr>
+          <w:ilvl w:val="0"/>
+          <w:numId w:val="2"/>
+        </w:numPr>
+        <w:ind w:leftChars="0"/>
+        <w:rPr>
+          <w:rFonts w:hint="eastAsia"/>
+        </w:rPr>
+      </w:pPr>
     </w:p>
     <w:sectPr>
       <w:pgSz w:w="11906" w:h="16838"/>

</xml_diff>

<commit_message>
insert mock data to component data,  v-for list not finished
</commit_message>
<xml_diff>
--- a/筆記10_商品列表數據渲染實現.docx
+++ b/筆記10_商品列表數據渲染實現.docx
@@ -408,8 +408,214 @@
           </wp:inline>
         </w:drawing>
       </w:r>
+    </w:p>
+    <w:p>
+      <w:pPr>
+        <w:pStyle w:val="a3"/>
+        <w:numPr>
+          <w:ilvl w:val="0"/>
+          <w:numId w:val="2"/>
+        </w:numPr>
+        <w:ind w:leftChars="0"/>
+      </w:pPr>
+      <w:r>
+        <w:rPr>
+          <w:rFonts w:hint="eastAsia"/>
+        </w:rPr>
+        <w:t>在建立一個</w:t>
+      </w:r>
+      <w:r>
+        <w:rPr>
+          <w:rFonts w:hint="eastAsia"/>
+        </w:rPr>
+        <w:t>data</w:t>
+      </w:r>
+      <w:r>
+        <w:rPr>
+          <w:rFonts w:hint="eastAsia"/>
+        </w:rPr>
+        <w:t>後塞入</w:t>
+      </w:r>
+      <w:r>
+        <w:rPr>
+          <w:rFonts w:hint="eastAsia"/>
+        </w:rPr>
+        <w:t>方便遍歷用</w:t>
+      </w:r>
+    </w:p>
+    <w:p>
+      <w:pPr>
+        <w:pStyle w:val="a3"/>
+        <w:ind w:leftChars="0" w:left="360"/>
+      </w:pPr>
+      <w:r>
+        <w:rPr>
+          <w:noProof/>
+        </w:rPr>
+        <w:lastRenderedPageBreak/>
+        <w:drawing>
+          <wp:inline distT="0" distB="0" distL="0" distR="0" wp14:anchorId="4E51EA73" wp14:editId="5A095A3F">
+            <wp:extent cx="5274310" cy="4540520"/>
+            <wp:effectExtent l="0" t="0" r="2540" b="0"/>
+            <wp:docPr id="6" name="圖片 6" descr="C:\Users\1700485\AppData\Local\Temp\1520222429(1).png"/>
+            <wp:cNvGraphicFramePr>
+              <a:graphicFrameLocks xmlns:a="http://schemas.openxmlformats.org/drawingml/2006/main" noChangeAspect="1"/>
+            </wp:cNvGraphicFramePr>
+            <a:graphic xmlns:a="http://schemas.openxmlformats.org/drawingml/2006/main">
+              <a:graphicData uri="http://schemas.openxmlformats.org/drawingml/2006/picture">
+                <pic:pic xmlns:pic="http://schemas.openxmlformats.org/drawingml/2006/picture">
+                  <pic:nvPicPr>
+                    <pic:cNvPr id="0" name="Picture 2" descr="C:\Users\1700485\AppData\Local\Temp\1520222429(1).png"/>
+                    <pic:cNvPicPr>
+                      <a:picLocks noChangeAspect="1" noChangeArrowheads="1"/>
+                    </pic:cNvPicPr>
+                  </pic:nvPicPr>
+                  <pic:blipFill>
+                    <a:blip r:embed="rId8">
+                      <a:extLst>
+                        <a:ext uri="{28A0092B-C50C-407E-A947-70E740481C1C}">
+                          <a14:useLocalDpi xmlns:a14="http://schemas.microsoft.com/office/drawing/2010/main" val="0"/>
+                        </a:ext>
+                      </a:extLst>
+                    </a:blip>
+                    <a:srcRect/>
+                    <a:stretch>
+                      <a:fillRect/>
+                    </a:stretch>
+                  </pic:blipFill>
+                  <pic:spPr bwMode="auto">
+                    <a:xfrm>
+                      <a:off x="0" y="0"/>
+                      <a:ext cx="5274310" cy="4540520"/>
+                    </a:xfrm>
+                    <a:prstGeom prst="rect">
+                      <a:avLst/>
+                    </a:prstGeom>
+                    <a:noFill/>
+                    <a:ln>
+                      <a:noFill/>
+                    </a:ln>
+                  </pic:spPr>
+                </pic:pic>
+              </a:graphicData>
+            </a:graphic>
+          </wp:inline>
+        </w:drawing>
+      </w:r>
+      <w:r>
+        <w:rPr>
+          <w:noProof/>
+        </w:rPr>
+        <w:lastRenderedPageBreak/>
+        <w:drawing>
+          <wp:inline distT="0" distB="0" distL="0" distR="0" wp14:anchorId="2D8E766D" wp14:editId="4A42A750">
+            <wp:extent cx="5274310" cy="4889714"/>
+            <wp:effectExtent l="0" t="0" r="2540" b="6350"/>
+            <wp:docPr id="7" name="圖片 7" descr="C:\Users\1700485\AppData\Local\Temp\1520222457(1).png"/>
+            <wp:cNvGraphicFramePr>
+              <a:graphicFrameLocks xmlns:a="http://schemas.openxmlformats.org/drawingml/2006/main" noChangeAspect="1"/>
+            </wp:cNvGraphicFramePr>
+            <a:graphic xmlns:a="http://schemas.openxmlformats.org/drawingml/2006/main">
+              <a:graphicData uri="http://schemas.openxmlformats.org/drawingml/2006/picture">
+                <pic:pic xmlns:pic="http://schemas.openxmlformats.org/drawingml/2006/picture">
+                  <pic:nvPicPr>
+                    <pic:cNvPr id="0" name="Picture 3" descr="C:\Users\1700485\AppData\Local\Temp\1520222457(1).png"/>
+                    <pic:cNvPicPr>
+                      <a:picLocks noChangeAspect="1" noChangeArrowheads="1"/>
+                    </pic:cNvPicPr>
+                  </pic:nvPicPr>
+                  <pic:blipFill>
+                    <a:blip r:embed="rId9">
+                      <a:extLst>
+                        <a:ext uri="{28A0092B-C50C-407E-A947-70E740481C1C}">
+                          <a14:useLocalDpi xmlns:a14="http://schemas.microsoft.com/office/drawing/2010/main" val="0"/>
+                        </a:ext>
+                      </a:extLst>
+                    </a:blip>
+                    <a:srcRect/>
+                    <a:stretch>
+                      <a:fillRect/>
+                    </a:stretch>
+                  </pic:blipFill>
+                  <pic:spPr bwMode="auto">
+                    <a:xfrm>
+                      <a:off x="0" y="0"/>
+                      <a:ext cx="5274310" cy="4889714"/>
+                    </a:xfrm>
+                    <a:prstGeom prst="rect">
+                      <a:avLst/>
+                    </a:prstGeom>
+                    <a:noFill/>
+                    <a:ln>
+                      <a:noFill/>
+                    </a:ln>
+                  </pic:spPr>
+                </pic:pic>
+              </a:graphicData>
+            </a:graphic>
+          </wp:inline>
+        </w:drawing>
+      </w:r>
+    </w:p>
+    <w:p>
+      <w:pPr>
+        <w:pStyle w:val="a3"/>
+        <w:ind w:leftChars="0" w:left="360"/>
+      </w:pPr>
+    </w:p>
+    <w:p>
+      <w:pPr>
+        <w:pStyle w:val="a3"/>
+        <w:ind w:leftChars="0" w:left="360"/>
+      </w:pPr>
+    </w:p>
+    <w:p>
+      <w:pPr>
+        <w:pStyle w:val="a3"/>
+        <w:numPr>
+          <w:ilvl w:val="0"/>
+          <w:numId w:val="2"/>
+        </w:numPr>
+        <w:ind w:leftChars="0"/>
+      </w:pPr>
+      <w:r>
+        <w:rPr>
+          <w:rFonts w:hint="eastAsia"/>
+        </w:rPr>
+        <w:t>注意</w:t>
+      </w:r>
+      <w:r>
+        <w:rPr>
+          <w:rFonts w:hint="eastAsia"/>
+        </w:rPr>
+        <w:t>:</w:t>
+      </w:r>
+    </w:p>
+    <w:p>
+      <w:pPr>
+        <w:pStyle w:val="a3"/>
+        <w:ind w:leftChars="0" w:left="360"/>
+        <w:rPr>
+          <w:rFonts w:hint="eastAsia"/>
+        </w:rPr>
+      </w:pPr>
+      <w:r>
+        <w:rPr>
+          <w:rFonts w:hint="eastAsia"/>
+        </w:rPr>
+        <w:t>接下來要來遍歷商品</w:t>
+      </w:r>
       <w:bookmarkStart w:id="0" w:name="_GoBack"/>
       <w:bookmarkEnd w:id="0"/>
+      <w:r>
+        <w:rPr>
+          <w:rFonts w:hint="eastAsia"/>
+        </w:rPr>
+        <w:t>l</w:t>
+      </w:r>
+      <w:r>
+        <w:t>ist</w:t>
+      </w:r>
     </w:p>
     <w:sectPr>
       <w:pgSz w:w="11906" w:h="16838"/>

</xml_diff>

<commit_message>
update v-for mock data
</commit_message>
<xml_diff>
--- a/筆記10_商品列表數據渲染實現.docx
+++ b/筆記10_商品列表數據渲染實現.docx
@@ -595,9 +595,6 @@
       <w:pPr>
         <w:pStyle w:val="a3"/>
         <w:ind w:leftChars="0" w:left="360"/>
-        <w:rPr>
-          <w:rFonts w:hint="eastAsia"/>
-        </w:rPr>
       </w:pPr>
       <w:r>
         <w:rPr>
@@ -605,17 +602,635 @@
         </w:rPr>
         <w:t>接下來要來遍歷商品</w:t>
       </w:r>
+      <w:r>
+        <w:rPr>
+          <w:rFonts w:hint="eastAsia"/>
+        </w:rPr>
+        <w:t>l</w:t>
+      </w:r>
+      <w:r>
+        <w:t>ist</w:t>
+      </w:r>
+    </w:p>
+    <w:p>
+      <w:pPr>
+        <w:pStyle w:val="a3"/>
+        <w:ind w:leftChars="0" w:left="360"/>
+        <w:rPr>
+          <w:rStyle w:val="a"/>
+          <w:rFonts w:ascii="Times New Roman" w:eastAsia="Times New Roman" w:hAnsi="Times New Roman" w:cs="Times New Roman"/>
+          <w:snapToGrid w:val="0"/>
+          <w:color w:val="000000"/>
+          <w:w w:val="0"/>
+          <w:kern w:val="0"/>
+          <w:sz w:val="0"/>
+          <w:szCs w:val="0"/>
+          <w:u w:color="000000"/>
+          <w:bdr w:val="none" w:sz="0" w:space="0" w:color="000000"/>
+          <w:shd w:val="clear" w:color="000000" w:fill="000000"/>
+          <w:lang w:val="x-none" w:eastAsia="x-none" w:bidi="x-none"/>
+        </w:rPr>
+      </w:pPr>
+      <w:r>
+        <w:rPr>
+          <w:rFonts w:hint="eastAsia"/>
+        </w:rPr>
+        <w:t>:</w:t>
+      </w:r>
+      <w:r>
+        <w:rPr>
+          <w:rStyle w:val="a"/>
+          <w:rFonts w:ascii="Times New Roman" w:eastAsia="Times New Roman" w:hAnsi="Times New Roman" w:cs="Times New Roman"/>
+          <w:snapToGrid w:val="0"/>
+          <w:color w:val="000000"/>
+          <w:w w:val="0"/>
+          <w:kern w:val="0"/>
+          <w:sz w:val="0"/>
+          <w:szCs w:val="0"/>
+          <w:u w:color="000000"/>
+          <w:bdr w:val="none" w:sz="0" w:space="0" w:color="000000"/>
+          <w:shd w:val="clear" w:color="000000" w:fill="000000"/>
+          <w:lang w:val="x-none" w:eastAsia="x-none" w:bidi="x-none"/>
+        </w:rPr>
+        <w:t xml:space="preserve"> </w:t>
+      </w:r>
+      <w:r>
+        <w:rPr>
+          <w:noProof/>
+        </w:rPr>
+        <w:lastRenderedPageBreak/>
+        <w:drawing>
+          <wp:inline distT="0" distB="0" distL="0" distR="0" wp14:anchorId="167B7D05" wp14:editId="0133F85F">
+            <wp:extent cx="5274310" cy="3294757"/>
+            <wp:effectExtent l="0" t="0" r="2540" b="1270"/>
+            <wp:docPr id="8" name="圖片 8" descr="C:\Users\1700485\AppData\Local\Temp\1520324262(1).png"/>
+            <wp:cNvGraphicFramePr>
+              <a:graphicFrameLocks xmlns:a="http://schemas.openxmlformats.org/drawingml/2006/main" noChangeAspect="1"/>
+            </wp:cNvGraphicFramePr>
+            <a:graphic xmlns:a="http://schemas.openxmlformats.org/drawingml/2006/main">
+              <a:graphicData uri="http://schemas.openxmlformats.org/drawingml/2006/picture">
+                <pic:pic xmlns:pic="http://schemas.openxmlformats.org/drawingml/2006/picture">
+                  <pic:nvPicPr>
+                    <pic:cNvPr id="0" name="Picture 4" descr="C:\Users\1700485\AppData\Local\Temp\1520324262(1).png"/>
+                    <pic:cNvPicPr>
+                      <a:picLocks noChangeAspect="1" noChangeArrowheads="1"/>
+                    </pic:cNvPicPr>
+                  </pic:nvPicPr>
+                  <pic:blipFill>
+                    <a:blip r:embed="rId10">
+                      <a:extLst>
+                        <a:ext uri="{28A0092B-C50C-407E-A947-70E740481C1C}">
+                          <a14:useLocalDpi xmlns:a14="http://schemas.microsoft.com/office/drawing/2010/main" val="0"/>
+                        </a:ext>
+                      </a:extLst>
+                    </a:blip>
+                    <a:srcRect/>
+                    <a:stretch>
+                      <a:fillRect/>
+                    </a:stretch>
+                  </pic:blipFill>
+                  <pic:spPr bwMode="auto">
+                    <a:xfrm>
+                      <a:off x="0" y="0"/>
+                      <a:ext cx="5274310" cy="3294757"/>
+                    </a:xfrm>
+                    <a:prstGeom prst="rect">
+                      <a:avLst/>
+                    </a:prstGeom>
+                    <a:noFill/>
+                    <a:ln>
+                      <a:noFill/>
+                    </a:ln>
+                  </pic:spPr>
+                </pic:pic>
+              </a:graphicData>
+            </a:graphic>
+          </wp:inline>
+        </w:drawing>
+      </w:r>
+    </w:p>
+    <w:p>
+      <w:pPr>
+        <w:pStyle w:val="a3"/>
+        <w:ind w:leftChars="0" w:left="360"/>
+        <w:rPr>
+          <w:color w:val="FF0000"/>
+        </w:rPr>
+      </w:pPr>
+      <w:r>
+        <w:rPr>
+          <w:rFonts w:hint="eastAsia"/>
+          <w:color w:val="FF0000"/>
+        </w:rPr>
+        <w:t>注意</w:t>
+      </w:r>
+      <w:r>
+        <w:rPr>
+          <w:rFonts w:hint="eastAsia"/>
+          <w:color w:val="FF0000"/>
+        </w:rPr>
+        <w:t>:</w:t>
+      </w:r>
+    </w:p>
+    <w:p>
+      <w:pPr>
+        <w:pStyle w:val="a3"/>
+        <w:ind w:leftChars="0" w:left="360"/>
+        <w:rPr>
+          <w:color w:val="FF0000"/>
+        </w:rPr>
+      </w:pPr>
+      <w:r>
+        <w:rPr>
+          <w:rFonts w:hint="eastAsia"/>
+          <w:color w:val="FF0000"/>
+        </w:rPr>
+        <w:t>一旦使用了</w:t>
+      </w:r>
+      <w:r>
+        <w:rPr>
+          <w:rFonts w:hint="eastAsia"/>
+          <w:color w:val="FF0000"/>
+        </w:rPr>
+        <w:t>v</w:t>
+      </w:r>
+      <w:r>
+        <w:rPr>
+          <w:color w:val="FF0000"/>
+        </w:rPr>
+        <w:t>-bind:</w:t>
+      </w:r>
+    </w:p>
+    <w:p>
+      <w:pPr>
+        <w:pStyle w:val="a3"/>
+        <w:ind w:leftChars="0" w:left="360"/>
+        <w:rPr>
+          <w:color w:val="FF0000"/>
+        </w:rPr>
+      </w:pPr>
+      <w:r>
+        <w:rPr>
+          <w:rFonts w:hint="eastAsia"/>
+          <w:color w:val="FF0000"/>
+        </w:rPr>
+        <w:t>後面</w:t>
+      </w:r>
+      <w:proofErr w:type="gramStart"/>
+      <w:r>
+        <w:rPr>
+          <w:color w:val="FF0000"/>
+        </w:rPr>
+        <w:t>””</w:t>
+      </w:r>
+      <w:proofErr w:type="gramEnd"/>
+      <w:r>
+        <w:rPr>
+          <w:rFonts w:hint="eastAsia"/>
+          <w:color w:val="FF0000"/>
+        </w:rPr>
+        <w:t>就是使用了</w:t>
+      </w:r>
+      <w:r>
+        <w:rPr>
+          <w:rFonts w:hint="eastAsia"/>
+          <w:color w:val="FF0000"/>
+        </w:rPr>
+        <w:t>JS</w:t>
+      </w:r>
+      <w:proofErr w:type="gramStart"/>
+      <w:r>
+        <w:rPr>
+          <w:rFonts w:hint="eastAsia"/>
+          <w:color w:val="FF0000"/>
+        </w:rPr>
+        <w:t>變量了</w:t>
+      </w:r>
+      <w:proofErr w:type="gramEnd"/>
+      <w:r>
+        <w:rPr>
+          <w:rFonts w:hint="eastAsia"/>
+          <w:color w:val="FF0000"/>
+        </w:rPr>
+        <w:t>!!!!</w:t>
+      </w:r>
+    </w:p>
+    <w:p>
+      <w:pPr>
+        <w:widowControl/>
+        <w:shd w:val="clear" w:color="auto" w:fill="1E1E1E"/>
+        <w:spacing w:line="285" w:lineRule="atLeast"/>
+        <w:rPr>
+          <w:rFonts w:ascii="Consolas" w:eastAsia="新細明體" w:hAnsi="Consolas" w:cs="新細明體"/>
+          <w:color w:val="D4D4D4"/>
+          <w:kern w:val="0"/>
+          <w:sz w:val="21"/>
+          <w:szCs w:val="21"/>
+        </w:rPr>
+      </w:pPr>
+      <w:r>
+        <w:rPr>
+          <w:rFonts w:ascii="Consolas" w:eastAsia="新細明體" w:hAnsi="Consolas" w:cs="新細明體"/>
+          <w:color w:val="608B4E"/>
+          <w:kern w:val="0"/>
+          <w:sz w:val="21"/>
+          <w:szCs w:val="21"/>
+        </w:rPr>
+        <w:t>記得一定要用</w:t>
+      </w:r>
+      <w:r>
+        <w:rPr>
+          <w:rFonts w:ascii="Consolas" w:eastAsia="新細明體" w:hAnsi="Consolas" w:cs="新細明體"/>
+          <w:color w:val="608B4E"/>
+          <w:kern w:val="0"/>
+          <w:sz w:val="21"/>
+          <w:szCs w:val="21"/>
+        </w:rPr>
+        <w:t xml:space="preserve">v-bind </w:t>
+      </w:r>
+      <w:proofErr w:type="spellStart"/>
+      <w:r>
+        <w:rPr>
+          <w:rFonts w:ascii="Consolas" w:eastAsia="新細明體" w:hAnsi="Consolas" w:cs="新細明體"/>
+          <w:color w:val="608B4E"/>
+          <w:kern w:val="0"/>
+          <w:sz w:val="21"/>
+          <w:szCs w:val="21"/>
+        </w:rPr>
+        <w:t>src</w:t>
+      </w:r>
+      <w:proofErr w:type="spellEnd"/>
+      <w:r>
+        <w:rPr>
+          <w:rFonts w:ascii="Consolas" w:eastAsia="新細明體" w:hAnsi="Consolas" w:cs="新細明體"/>
+          <w:color w:val="608B4E"/>
+          <w:kern w:val="0"/>
+          <w:sz w:val="21"/>
+          <w:szCs w:val="21"/>
+        </w:rPr>
+        <w:t>否則可能來不及渲染顯示不出，所以一定要用</w:t>
+      </w:r>
+      <w:r>
+        <w:rPr>
+          <w:rFonts w:ascii="Consolas" w:eastAsia="新細明體" w:hAnsi="Consolas" w:cs="新細明體"/>
+          <w:color w:val="608B4E"/>
+          <w:kern w:val="0"/>
+          <w:sz w:val="21"/>
+          <w:szCs w:val="21"/>
+        </w:rPr>
+        <w:t xml:space="preserve">v-bind </w:t>
+      </w:r>
+    </w:p>
+    <w:p>
+      <w:pPr>
+        <w:pStyle w:val="a3"/>
+        <w:ind w:leftChars="0" w:left="360"/>
+        <w:rPr>
+          <w:color w:val="FF0000"/>
+        </w:rPr>
+      </w:pPr>
+      <w:r>
+        <w:rPr>
+          <w:rFonts w:hint="eastAsia"/>
+          <w:color w:val="FF0000"/>
+        </w:rPr>
+        <w:t>此時從</w:t>
+      </w:r>
+      <w:r>
+        <w:rPr>
+          <w:rFonts w:hint="eastAsia"/>
+          <w:color w:val="FF0000"/>
+        </w:rPr>
+        <w:t>mock data</w:t>
+      </w:r>
+      <w:r>
+        <w:rPr>
+          <w:rFonts w:hint="eastAsia"/>
+          <w:color w:val="FF0000"/>
+        </w:rPr>
+        <w:t>就渲染成功了</w:t>
+      </w:r>
+      <w:r>
+        <w:rPr>
+          <w:rFonts w:hint="eastAsia"/>
+          <w:color w:val="FF0000"/>
+        </w:rPr>
+        <w:t>!!</w:t>
+      </w:r>
+    </w:p>
+    <w:p>
+      <w:pPr>
+        <w:pStyle w:val="a3"/>
+        <w:ind w:leftChars="0" w:left="360"/>
+        <w:rPr>
+          <w:color w:val="FF0000"/>
+        </w:rPr>
+      </w:pPr>
+    </w:p>
+    <w:p>
+      <w:pPr>
+        <w:pStyle w:val="a3"/>
+        <w:ind w:leftChars="0" w:left="360"/>
+        <w:rPr>
+          <w:color w:val="FF0000"/>
+        </w:rPr>
+      </w:pPr>
+      <w:r>
+        <w:rPr>
+          <w:rFonts w:hint="eastAsia"/>
+          <w:color w:val="FF0000"/>
+        </w:rPr>
+        <w:t>而</w:t>
+      </w:r>
+      <w:r>
+        <w:rPr>
+          <w:rFonts w:hint="eastAsia"/>
+          <w:color w:val="FF0000"/>
+        </w:rPr>
+        <w:t>{{}}</w:t>
+      </w:r>
+      <w:r>
+        <w:rPr>
+          <w:rFonts w:hint="eastAsia"/>
+          <w:color w:val="FF0000"/>
+        </w:rPr>
+        <w:t>其實</w:t>
+      </w:r>
+      <w:r>
+        <w:rPr>
+          <w:rFonts w:hint="eastAsia"/>
+          <w:color w:val="FF0000"/>
+        </w:rPr>
+        <w:t>:</w:t>
+      </w:r>
+    </w:p>
+    <w:p>
+      <w:pPr>
+        <w:widowControl/>
+        <w:shd w:val="clear" w:color="auto" w:fill="FFFFFF"/>
+        <w:spacing w:before="288" w:after="288" w:line="384" w:lineRule="atLeast"/>
+        <w:rPr>
+          <w:rFonts w:ascii="Arial" w:eastAsia="新細明體" w:hAnsi="Arial" w:cs="Arial"/>
+          <w:b/>
+          <w:bCs/>
+          <w:color w:val="2C3E50"/>
+          <w:kern w:val="0"/>
+          <w:sz w:val="23"/>
+          <w:szCs w:val="23"/>
+        </w:rPr>
+      </w:pPr>
+      <w:hyperlink r:id="rId11" w:history="1">
+        <w:r>
+          <w:rPr>
+            <w:rStyle w:val="a4"/>
+            <w:rFonts w:ascii="Arial" w:eastAsia="新細明體" w:hAnsi="Arial" w:cs="Arial"/>
+            <w:b/>
+            <w:bCs/>
+            <w:kern w:val="0"/>
+            <w:sz w:val="23"/>
+            <w:szCs w:val="23"/>
+          </w:rPr>
+          <w:t>https://vuejs.org/v2/api/</w:t>
+        </w:r>
+      </w:hyperlink>
+    </w:p>
+    <w:p>
+      <w:pPr>
+        <w:widowControl/>
+        <w:shd w:val="clear" w:color="auto" w:fill="FFFFFF"/>
+        <w:spacing w:before="288" w:after="288" w:line="384" w:lineRule="atLeast"/>
+        <w:rPr>
+          <w:rFonts w:ascii="Arial" w:eastAsia="新細明體" w:hAnsi="Arial" w:cs="Arial"/>
+          <w:color w:val="34495E"/>
+          <w:kern w:val="0"/>
+          <w:sz w:val="23"/>
+          <w:szCs w:val="23"/>
+        </w:rPr>
+      </w:pPr>
       <w:bookmarkStart w:id="0" w:name="_GoBack"/>
       <w:bookmarkEnd w:id="0"/>
       <w:r>
         <w:rPr>
-          <w:rFonts w:hint="eastAsia"/>
-        </w:rPr>
-        <w:t>l</w:t>
-      </w:r>
-      <w:r>
-        <w:t>ist</w:t>
-      </w:r>
+          <w:rFonts w:ascii="Arial" w:eastAsia="新細明體" w:hAnsi="Arial" w:cs="Arial"/>
+          <w:b/>
+          <w:bCs/>
+          <w:color w:val="2C3E50"/>
+          <w:kern w:val="0"/>
+          <w:sz w:val="23"/>
+          <w:szCs w:val="23"/>
+        </w:rPr>
+        <w:t>Example:</w:t>
+      </w:r>
+    </w:p>
+    <w:tbl>
+      <w:tblPr>
+        <w:tblW w:w="8712" w:type="dxa"/>
+        <w:tblCellMar>
+          <w:left w:w="0" w:type="dxa"/>
+          <w:right w:w="0" w:type="dxa"/>
+        </w:tblCellMar>
+        <w:tblLook w:val="04A0" w:firstRow="1" w:lastRow="0" w:firstColumn="1" w:lastColumn="0" w:noHBand="0" w:noVBand="1"/>
+      </w:tblPr>
+      <w:tblGrid>
+        <w:gridCol w:w="8712"/>
+      </w:tblGrid>
+      <w:tr>
+        <w:tc>
+          <w:tcPr>
+            <w:tcW w:w="8712" w:type="dxa"/>
+            <w:vAlign w:val="center"/>
+            <w:hideMark/>
+          </w:tcPr>
+          <w:p>
+            <w:pPr>
+              <w:widowControl/>
+              <w:shd w:val="clear" w:color="auto" w:fill="F8F8F8"/>
+              <w:tabs>
+                <w:tab w:val="left" w:pos="916"/>
+                <w:tab w:val="left" w:pos="1832"/>
+                <w:tab w:val="left" w:pos="2748"/>
+                <w:tab w:val="left" w:pos="3664"/>
+                <w:tab w:val="left" w:pos="4580"/>
+                <w:tab w:val="left" w:pos="5496"/>
+                <w:tab w:val="left" w:pos="6412"/>
+                <w:tab w:val="left" w:pos="7328"/>
+                <w:tab w:val="left" w:pos="8244"/>
+                <w:tab w:val="left" w:pos="9160"/>
+                <w:tab w:val="left" w:pos="10076"/>
+                <w:tab w:val="left" w:pos="10992"/>
+                <w:tab w:val="left" w:pos="11908"/>
+                <w:tab w:val="left" w:pos="12824"/>
+                <w:tab w:val="left" w:pos="13740"/>
+                <w:tab w:val="left" w:pos="14656"/>
+              </w:tabs>
+              <w:spacing w:line="360" w:lineRule="atLeast"/>
+              <w:rPr>
+                <w:rFonts w:ascii="Courier" w:eastAsia="細明體" w:hAnsi="Courier" w:cs="細明體"/>
+                <w:color w:val="525252"/>
+                <w:kern w:val="0"/>
+                <w:sz w:val="19"/>
+                <w:szCs w:val="19"/>
+              </w:rPr>
+            </w:pPr>
+            <w:r>
+              <w:rPr>
+                <w:rFonts w:ascii="Courier" w:eastAsia="細明體" w:hAnsi="Courier" w:cs="細明體"/>
+                <w:color w:val="2973B7"/>
+                <w:kern w:val="0"/>
+                <w:sz w:val="19"/>
+                <w:szCs w:val="19"/>
+              </w:rPr>
+              <w:t>&lt;span v-text=</w:t>
+            </w:r>
+            <w:r>
+              <w:rPr>
+                <w:rFonts w:ascii="Courier" w:eastAsia="細明體" w:hAnsi="Courier" w:cs="細明體"/>
+                <w:color w:val="42B983"/>
+                <w:kern w:val="0"/>
+                <w:sz w:val="19"/>
+                <w:szCs w:val="19"/>
+              </w:rPr>
+              <w:t>"</w:t>
+            </w:r>
+            <w:proofErr w:type="spellStart"/>
+            <w:r>
+              <w:rPr>
+                <w:rFonts w:ascii="Courier" w:eastAsia="細明體" w:hAnsi="Courier" w:cs="細明體"/>
+                <w:color w:val="42B983"/>
+                <w:kern w:val="0"/>
+                <w:sz w:val="19"/>
+                <w:szCs w:val="19"/>
+              </w:rPr>
+              <w:t>msg</w:t>
+            </w:r>
+            <w:proofErr w:type="spellEnd"/>
+            <w:r>
+              <w:rPr>
+                <w:rFonts w:ascii="Courier" w:eastAsia="細明體" w:hAnsi="Courier" w:cs="細明體"/>
+                <w:color w:val="42B983"/>
+                <w:kern w:val="0"/>
+                <w:sz w:val="19"/>
+                <w:szCs w:val="19"/>
+              </w:rPr>
+              <w:t>"</w:t>
+            </w:r>
+            <w:r>
+              <w:rPr>
+                <w:rFonts w:ascii="Courier" w:eastAsia="細明體" w:hAnsi="Courier" w:cs="細明體"/>
+                <w:color w:val="2973B7"/>
+                <w:kern w:val="0"/>
+                <w:sz w:val="19"/>
+                <w:szCs w:val="19"/>
+              </w:rPr>
+              <w:t>&gt;&lt;/span&gt;</w:t>
+            </w:r>
+            <w:r>
+              <w:rPr>
+                <w:rFonts w:ascii="Courier" w:eastAsia="細明體" w:hAnsi="Courier" w:cs="細明體"/>
+                <w:color w:val="525252"/>
+                <w:kern w:val="0"/>
+                <w:sz w:val="19"/>
+                <w:szCs w:val="19"/>
+              </w:rPr>
+              <w:br/>
+            </w:r>
+            <w:proofErr w:type="gramStart"/>
+            <w:r>
+              <w:rPr>
+                <w:rFonts w:ascii="Courier" w:eastAsia="細明體" w:hAnsi="Courier" w:cs="細明體"/>
+                <w:color w:val="B3B3B3"/>
+                <w:kern w:val="0"/>
+                <w:sz w:val="19"/>
+                <w:szCs w:val="19"/>
+              </w:rPr>
+              <w:t>&lt;!--</w:t>
+            </w:r>
+            <w:proofErr w:type="gramEnd"/>
+            <w:r>
+              <w:rPr>
+                <w:rFonts w:ascii="Courier" w:eastAsia="細明體" w:hAnsi="Courier" w:cs="細明體"/>
+                <w:color w:val="B3B3B3"/>
+                <w:kern w:val="0"/>
+                <w:sz w:val="19"/>
+                <w:szCs w:val="19"/>
+              </w:rPr>
+              <w:t xml:space="preserve"> same as --&gt;</w:t>
+            </w:r>
+            <w:r>
+              <w:rPr>
+                <w:rFonts w:ascii="Courier" w:eastAsia="細明體" w:hAnsi="Courier" w:cs="細明體"/>
+                <w:color w:val="525252"/>
+                <w:kern w:val="0"/>
+                <w:sz w:val="19"/>
+                <w:szCs w:val="19"/>
+              </w:rPr>
+              <w:br/>
+            </w:r>
+            <w:r>
+              <w:rPr>
+                <w:rFonts w:ascii="Courier" w:eastAsia="細明體" w:hAnsi="Courier" w:cs="細明體"/>
+                <w:color w:val="2973B7"/>
+                <w:kern w:val="0"/>
+                <w:sz w:val="19"/>
+                <w:szCs w:val="19"/>
+              </w:rPr>
+              <w:t>&lt;span&gt;</w:t>
+            </w:r>
+            <w:r>
+              <w:rPr>
+                <w:rFonts w:ascii="Courier" w:eastAsia="細明體" w:hAnsi="Courier" w:cs="細明體"/>
+                <w:color w:val="525252"/>
+                <w:kern w:val="0"/>
+                <w:sz w:val="19"/>
+                <w:szCs w:val="19"/>
+              </w:rPr>
+              <w:t>{{</w:t>
+            </w:r>
+            <w:proofErr w:type="spellStart"/>
+            <w:r>
+              <w:rPr>
+                <w:rFonts w:ascii="Courier" w:eastAsia="細明體" w:hAnsi="Courier" w:cs="細明體"/>
+                <w:color w:val="525252"/>
+                <w:kern w:val="0"/>
+                <w:sz w:val="19"/>
+                <w:szCs w:val="19"/>
+              </w:rPr>
+              <w:t>msg</w:t>
+            </w:r>
+            <w:proofErr w:type="spellEnd"/>
+            <w:r>
+              <w:rPr>
+                <w:rFonts w:ascii="Courier" w:eastAsia="細明體" w:hAnsi="Courier" w:cs="細明體"/>
+                <w:color w:val="525252"/>
+                <w:kern w:val="0"/>
+                <w:sz w:val="19"/>
+                <w:szCs w:val="19"/>
+              </w:rPr>
+              <w:t>}}</w:t>
+            </w:r>
+            <w:r>
+              <w:rPr>
+                <w:rFonts w:ascii="Courier" w:eastAsia="細明體" w:hAnsi="Courier" w:cs="細明體"/>
+                <w:color w:val="2973B7"/>
+                <w:kern w:val="0"/>
+                <w:sz w:val="19"/>
+                <w:szCs w:val="19"/>
+              </w:rPr>
+              <w:t>&lt;/span&gt;</w:t>
+            </w:r>
+          </w:p>
+        </w:tc>
+      </w:tr>
+    </w:tbl>
+    <w:p>
+      <w:pPr>
+        <w:pStyle w:val="a3"/>
+        <w:ind w:leftChars="0" w:left="360"/>
+        <w:rPr>
+          <w:rFonts w:hint="eastAsia"/>
+          <w:color w:val="FF0000"/>
+        </w:rPr>
+      </w:pPr>
     </w:p>
     <w:sectPr>
       <w:pgSz w:w="11906" w:h="16838"/>
@@ -1255,12 +1870,129 @@
     <w:name w:val="Hyperlink"/>
     <w:basedOn w:val="a0"/>
     <w:uiPriority w:val="99"/>
-    <w:semiHidden/>
     <w:unhideWhenUsed/>
     <w:rsid w:val="009571EE"/>
     <w:rPr>
       <w:color w:val="0000FF"/>
       <w:u w:val="single"/>
+    </w:rPr>
+  </w:style>
+  <w:style w:type="paragraph" w:styleId="Web">
+    <w:name w:val="Normal (Web)"/>
+    <w:basedOn w:val="a"/>
+    <w:uiPriority w:val="99"/>
+    <w:semiHidden/>
+    <w:unhideWhenUsed/>
+    <w:rsid w:val="00EF5CE5"/>
+    <w:pPr>
+      <w:widowControl/>
+      <w:spacing w:before="100" w:beforeAutospacing="1" w:after="100" w:afterAutospacing="1"/>
+    </w:pPr>
+    <w:rPr>
+      <w:rFonts w:ascii="新細明體" w:eastAsia="新細明體" w:hAnsi="新細明體" w:cs="新細明體"/>
+      <w:kern w:val="0"/>
+      <w:szCs w:val="24"/>
+    </w:rPr>
+  </w:style>
+  <w:style w:type="character" w:styleId="a5">
+    <w:name w:val="Strong"/>
+    <w:basedOn w:val="a0"/>
+    <w:uiPriority w:val="22"/>
+    <w:qFormat/>
+    <w:rsid w:val="00EF5CE5"/>
+    <w:rPr>
+      <w:b/>
+      <w:bCs/>
+    </w:rPr>
+  </w:style>
+  <w:style w:type="paragraph" w:styleId="HTML">
+    <w:name w:val="HTML Preformatted"/>
+    <w:basedOn w:val="a"/>
+    <w:link w:val="HTML0"/>
+    <w:uiPriority w:val="99"/>
+    <w:semiHidden/>
+    <w:unhideWhenUsed/>
+    <w:rsid w:val="00EF5CE5"/>
+    <w:pPr>
+      <w:widowControl/>
+      <w:tabs>
+        <w:tab w:val="left" w:pos="916"/>
+        <w:tab w:val="left" w:pos="1832"/>
+        <w:tab w:val="left" w:pos="2748"/>
+        <w:tab w:val="left" w:pos="3664"/>
+        <w:tab w:val="left" w:pos="4580"/>
+        <w:tab w:val="left" w:pos="5496"/>
+        <w:tab w:val="left" w:pos="6412"/>
+        <w:tab w:val="left" w:pos="7328"/>
+        <w:tab w:val="left" w:pos="8244"/>
+        <w:tab w:val="left" w:pos="9160"/>
+        <w:tab w:val="left" w:pos="10076"/>
+        <w:tab w:val="left" w:pos="10992"/>
+        <w:tab w:val="left" w:pos="11908"/>
+        <w:tab w:val="left" w:pos="12824"/>
+        <w:tab w:val="left" w:pos="13740"/>
+        <w:tab w:val="left" w:pos="14656"/>
+      </w:tabs>
+    </w:pPr>
+    <w:rPr>
+      <w:rFonts w:ascii="細明體" w:eastAsia="細明體" w:hAnsi="細明體" w:cs="細明體"/>
+      <w:kern w:val="0"/>
+      <w:szCs w:val="24"/>
+    </w:rPr>
+  </w:style>
+  <w:style w:type="character" w:customStyle="1" w:styleId="HTML0">
+    <w:name w:val="HTML 預設格式 字元"/>
+    <w:basedOn w:val="a0"/>
+    <w:link w:val="HTML"/>
+    <w:uiPriority w:val="99"/>
+    <w:semiHidden/>
+    <w:rsid w:val="00EF5CE5"/>
+    <w:rPr>
+      <w:rFonts w:ascii="細明體" w:eastAsia="細明體" w:hAnsi="細明體" w:cs="細明體"/>
+      <w:kern w:val="0"/>
+      <w:szCs w:val="24"/>
+    </w:rPr>
+  </w:style>
+  <w:style w:type="character" w:customStyle="1" w:styleId="line">
+    <w:name w:val="line"/>
+    <w:basedOn w:val="a0"/>
+    <w:rsid w:val="00EF5CE5"/>
+  </w:style>
+  <w:style w:type="character" w:customStyle="1" w:styleId="tag">
+    <w:name w:val="tag"/>
+    <w:basedOn w:val="a0"/>
+    <w:rsid w:val="00EF5CE5"/>
+  </w:style>
+  <w:style w:type="character" w:customStyle="1" w:styleId="name">
+    <w:name w:val="name"/>
+    <w:basedOn w:val="a0"/>
+    <w:rsid w:val="00EF5CE5"/>
+  </w:style>
+  <w:style w:type="character" w:customStyle="1" w:styleId="attr">
+    <w:name w:val="attr"/>
+    <w:basedOn w:val="a0"/>
+    <w:rsid w:val="00EF5CE5"/>
+  </w:style>
+  <w:style w:type="character" w:customStyle="1" w:styleId="string">
+    <w:name w:val="string"/>
+    <w:basedOn w:val="a0"/>
+    <w:rsid w:val="00EF5CE5"/>
+  </w:style>
+  <w:style w:type="character" w:customStyle="1" w:styleId="comment">
+    <w:name w:val="comment"/>
+    <w:basedOn w:val="a0"/>
+    <w:rsid w:val="00EF5CE5"/>
+  </w:style>
+  <w:style w:type="character" w:styleId="a6">
+    <w:name w:val="Unresolved Mention"/>
+    <w:basedOn w:val="a0"/>
+    <w:uiPriority w:val="99"/>
+    <w:semiHidden/>
+    <w:unhideWhenUsed/>
+    <w:rsid w:val="00B768D5"/>
+    <w:rPr>
+      <w:color w:val="808080"/>
+      <w:shd w:val="clear" w:color="auto" w:fill="E6E6E6"/>
     </w:rPr>
   </w:style>
 </w:styles>

</xml_diff>